<commit_message>
newest versions of the project
</commit_message>
<xml_diff>
--- a/documentation/7G wines URS.docx
+++ b/documentation/7G wines URS.docx
@@ -102,7 +102,6 @@
             <w:dataBinding w:prefixMappings="xmlns:ns0='http://purl.org/dc/elements/1.1/' xmlns:ns1='http://schemas.openxmlformats.org/package/2006/metadata/core-properties' " w:xpath="/ns1:coreProperties[1]/ns0:subject[1]" w:storeItemID="{6C3C8BC8-F283-45AE-878A-BAB7291924A1}"/>
             <w:text/>
           </w:sdtPr>
-          <w:sdtEndPr/>
           <w:sdtContent>
             <w:p>
               <w:pPr>
@@ -228,7 +227,6 @@
                                     <w:calendar w:val="gregorian"/>
                                   </w:date>
                                 </w:sdtPr>
-                                <w:sdtEndPr/>
                                 <w:sdtContent>
                                   <w:p>
                                     <w:pPr>
@@ -278,7 +276,6 @@
                                     <w:dataBinding w:prefixMappings="xmlns:ns0='http://schemas.openxmlformats.org/officeDocument/2006/extended-properties' " w:xpath="/ns0:Properties[1]/ns0:Company[1]" w:storeItemID="{6668398D-A668-4E3E-A5EB-62B293D839F1}"/>
                                     <w:text/>
                                   </w:sdtPr>
-                                  <w:sdtEndPr/>
                                   <w:sdtContent>
                                     <w:r>
                                       <w:rPr>
@@ -312,7 +309,6 @@
                                     <w:dataBinding w:prefixMappings="xmlns:ns0='http://schemas.microsoft.com/office/2006/coverPageProps' " w:xpath="/ns0:CoverPageProperties[1]/ns0:CompanyAddress[1]" w:storeItemID="{55AF091B-3C7A-41E3-B477-F2FDAA23CFDA}"/>
                                     <w:text/>
                                   </w:sdtPr>
-                                  <w:sdtEndPr/>
                                   <w:sdtContent>
                                     <w:r>
                                       <w:rPr>
@@ -2337,21 +2333,12 @@
               </w:rPr>
               <w:t xml:space="preserve">20 </w:t>
             </w:r>
-            <w:proofErr w:type="spellStart"/>
             <w:r>
               <w:rPr>
                 <w:sz w:val="28"/>
                 <w:szCs w:val="28"/>
               </w:rPr>
-              <w:t>feb</w:t>
-            </w:r>
-            <w:proofErr w:type="spellEnd"/>
-            <w:r>
-              <w:rPr>
-                <w:sz w:val="28"/>
-                <w:szCs w:val="28"/>
-              </w:rPr>
-              <w:t xml:space="preserve"> 2023</w:t>
+              <w:t>feb 2023</w:t>
             </w:r>
           </w:p>
         </w:tc>
@@ -2875,7 +2862,36 @@
         <w:t>FR-02: Collections management (desktop app)</w:t>
       </w:r>
     </w:p>
-    <w:p/>
+    <w:p>
+      <w:pPr>
+        <w:pStyle w:val="ListParagraph"/>
+        <w:numPr>
+          <w:ilvl w:val="0"/>
+          <w:numId w:val="5"/>
+        </w:numPr>
+        <w:rPr>
+          <w:lang w:val="bg-BG"/>
+        </w:rPr>
+      </w:pPr>
+      <w:r>
+        <w:t>FR-03: Filter for the wines (web app)</w:t>
+      </w:r>
+    </w:p>
+    <w:p>
+      <w:pPr>
+        <w:pStyle w:val="ListParagraph"/>
+        <w:numPr>
+          <w:ilvl w:val="0"/>
+          <w:numId w:val="5"/>
+        </w:numPr>
+        <w:rPr>
+          <w:lang w:val="bg-BG"/>
+        </w:rPr>
+      </w:pPr>
+      <w:r>
+        <w:t>FR-04: Filter for the collections (web app)</w:t>
+      </w:r>
+    </w:p>
     <w:p>
       <w:pPr>
         <w:pStyle w:val="Heading2"/>
@@ -2914,10 +2930,7 @@
         </w:rPr>
       </w:pPr>
       <w:r>
-        <w:t>FR-03: Filter for the wines</w:t>
-      </w:r>
-      <w:r>
-        <w:t xml:space="preserve"> (web app)</w:t>
+        <w:t>FR-05: Be able to see details of the wine (web app)</w:t>
       </w:r>
     </w:p>
     <w:p>
@@ -2932,16 +2945,23 @@
         </w:rPr>
       </w:pPr>
       <w:r>
-        <w:t xml:space="preserve">FR-04: Filter for the </w:t>
+        <w:t xml:space="preserve">FR-06: Be able to see details of the </w:t>
       </w:r>
       <w:r>
-        <w:t>collections (web app)</w:t>
+        <w:t>collectio</w:t>
+      </w:r>
+      <w:r>
+        <w:t>n</w:t>
+      </w:r>
+      <w:r>
+        <w:t xml:space="preserve"> (web app)</w:t>
       </w:r>
     </w:p>
     <w:p>
       <w:pPr>
         <w:pStyle w:val="Heading2"/>
         <w:rPr>
+          <w:rStyle w:val="normaltextrun"/>
           <w:rFonts w:ascii="Calibri Light" w:hAnsi="Calibri Light" w:cs="Calibri Light"/>
           <w:color w:val="2F5496"/>
           <w:sz w:val="32"/>
@@ -2962,6 +2982,15 @@
         <w:t>Could have:</w:t>
       </w:r>
       <w:bookmarkEnd w:id="8"/>
+    </w:p>
+    <w:p>
+      <w:pPr>
+        <w:pStyle w:val="ListParagraph"/>
+        <w:numPr>
+          <w:ilvl w:val="0"/>
+          <w:numId w:val="5"/>
+        </w:numPr>
+      </w:pPr>
     </w:p>
     <w:p>
       <w:pPr>
@@ -3046,19 +3075,9 @@
           <w:sz w:val="44"/>
           <w:szCs w:val="44"/>
         </w:rPr>
-        <w:t xml:space="preserve">Use </w:t>
-      </w:r>
-      <w:proofErr w:type="gramStart"/>
-      <w:r>
-        <w:rPr>
-          <w:rStyle w:val="normaltextrun"/>
-          <w:sz w:val="44"/>
-          <w:szCs w:val="44"/>
-        </w:rPr>
-        <w:t>cases</w:t>
+        <w:t>Use cases</w:t>
       </w:r>
       <w:bookmarkEnd w:id="11"/>
-      <w:proofErr w:type="gramEnd"/>
     </w:p>
     <w:tbl>
       <w:tblPr>
@@ -3496,7 +3515,16 @@
                 <w:szCs w:val="24"/>
                 <w:lang w:val="en-GB"/>
               </w:rPr>
-              <w:t>exists.</w:t>
+              <w:t>exists</w:t>
+            </w:r>
+            <w:r>
+              <w:rPr>
+                <w:rFonts w:ascii="Calibri" w:eastAsia="Calibri" w:hAnsi="Calibri" w:cs="Calibri"/>
+                <w:sz w:val="24"/>
+                <w:szCs w:val="24"/>
+                <w:lang w:val="en-GB"/>
+              </w:rPr>
+              <w:t>, because the given name is in it.</w:t>
             </w:r>
           </w:p>
           <w:p>
@@ -3520,6 +3548,7 @@
                 <w:szCs w:val="24"/>
                 <w:lang w:val="en-GB"/>
               </w:rPr>
+              <w:lastRenderedPageBreak/>
               <w:t>Return to MSS 1</w:t>
             </w:r>
           </w:p>
@@ -3566,7 +3595,6 @@
               <w:rPr>
                 <w:rStyle w:val="Strong"/>
               </w:rPr>
-              <w:lastRenderedPageBreak/>
               <w:t>UC-02</w:t>
             </w:r>
           </w:p>
@@ -4915,7 +4943,6 @@
               <w:rPr>
                 <w:rStyle w:val="Strong"/>
               </w:rPr>
-              <w:lastRenderedPageBreak/>
               <w:t>UC-0</w:t>
             </w:r>
             <w:r>
@@ -6272,6 +6299,7 @@
                 <w:szCs w:val="24"/>
                 <w:lang w:val="en-GB"/>
               </w:rPr>
+              <w:lastRenderedPageBreak/>
               <w:t xml:space="preserve">       1b. </w:t>
             </w:r>
             <w:r>
@@ -6394,7 +6422,6 @@
               <w:rPr>
                 <w:rStyle w:val="Strong"/>
               </w:rPr>
-              <w:lastRenderedPageBreak/>
               <w:t>UC-0</w:t>
             </w:r>
             <w:r>
@@ -6980,6 +7007,1154 @@
         </w:rPr>
       </w:pPr>
     </w:p>
+    <w:p>
+      <w:pPr>
+        <w:rPr>
+          <w:rStyle w:val="normaltextrun"/>
+          <w:rFonts w:ascii="Calibri Light" w:hAnsi="Calibri Light" w:cs="Calibri Light"/>
+          <w:color w:val="2F5496"/>
+          <w:sz w:val="44"/>
+          <w:szCs w:val="44"/>
+          <w:shd w:val="clear" w:color="auto" w:fill="FFFFFF"/>
+        </w:rPr>
+      </w:pPr>
+    </w:p>
+    <w:tbl>
+      <w:tblPr>
+        <w:tblStyle w:val="TableGrid"/>
+        <w:tblW w:w="0" w:type="auto"/>
+        <w:tblLook w:val="06A0" w:firstRow="1" w:lastRow="0" w:firstColumn="1" w:lastColumn="0" w:noHBand="1" w:noVBand="1"/>
+      </w:tblPr>
+      <w:tblGrid>
+        <w:gridCol w:w="1545"/>
+        <w:gridCol w:w="7805"/>
+      </w:tblGrid>
+      <w:tr>
+        <w:trPr>
+          <w:trHeight w:val="368"/>
+        </w:trPr>
+        <w:tc>
+          <w:tcPr>
+            <w:tcW w:w="1545" w:type="dxa"/>
+            <w:shd w:val="clear" w:color="auto" w:fill="4472C4" w:themeFill="accent1"/>
+          </w:tcPr>
+          <w:p>
+            <w:pPr>
+              <w:rPr>
+                <w:rStyle w:val="Strong"/>
+              </w:rPr>
+            </w:pPr>
+            <w:r>
+              <w:rPr>
+                <w:rStyle w:val="Strong"/>
+              </w:rPr>
+              <w:t>UC-0</w:t>
+            </w:r>
+            <w:r>
+              <w:rPr>
+                <w:rStyle w:val="Strong"/>
+              </w:rPr>
+              <w:t>9</w:t>
+            </w:r>
+          </w:p>
+        </w:tc>
+        <w:tc>
+          <w:tcPr>
+            <w:tcW w:w="7805" w:type="dxa"/>
+            <w:shd w:val="clear" w:color="auto" w:fill="4472C4" w:themeFill="accent1"/>
+          </w:tcPr>
+          <w:p>
+            <w:pPr>
+              <w:rPr>
+                <w:rStyle w:val="Strong"/>
+              </w:rPr>
+            </w:pPr>
+            <w:r>
+              <w:rPr>
+                <w:b/>
+                <w:bCs/>
+              </w:rPr>
+              <w:t>Be able to see details of the wine</w:t>
+            </w:r>
+            <w:r>
+              <w:rPr>
+                <w:rStyle w:val="Strong"/>
+              </w:rPr>
+              <w:t xml:space="preserve"> (FR-05)</w:t>
+            </w:r>
+          </w:p>
+        </w:tc>
+      </w:tr>
+      <w:tr>
+        <w:trPr>
+          <w:trHeight w:val="300"/>
+        </w:trPr>
+        <w:tc>
+          <w:tcPr>
+            <w:tcW w:w="1545" w:type="dxa"/>
+            <w:shd w:val="clear" w:color="auto" w:fill="FFFFFF" w:themeFill="background1"/>
+          </w:tcPr>
+          <w:p>
+            <w:pPr>
+              <w:rPr>
+                <w:rStyle w:val="Strong"/>
+              </w:rPr>
+            </w:pPr>
+            <w:r>
+              <w:rPr>
+                <w:rStyle w:val="Strong"/>
+              </w:rPr>
+              <w:t>Actor</w:t>
+            </w:r>
+          </w:p>
+        </w:tc>
+        <w:tc>
+          <w:tcPr>
+            <w:tcW w:w="7805" w:type="dxa"/>
+            <w:shd w:val="clear" w:color="auto" w:fill="FFFFFF" w:themeFill="background1"/>
+          </w:tcPr>
+          <w:p>
+            <w:pPr>
+              <w:rPr>
+                <w:rStyle w:val="Strong"/>
+              </w:rPr>
+            </w:pPr>
+            <w:r>
+              <w:rPr>
+                <w:rStyle w:val="Strong"/>
+              </w:rPr>
+              <w:t>Customer</w:t>
+            </w:r>
+          </w:p>
+        </w:tc>
+      </w:tr>
+      <w:tr>
+        <w:trPr>
+          <w:trHeight w:val="300"/>
+        </w:trPr>
+        <w:tc>
+          <w:tcPr>
+            <w:tcW w:w="1545" w:type="dxa"/>
+          </w:tcPr>
+          <w:p>
+            <w:pPr>
+              <w:rPr>
+                <w:rStyle w:val="Strong"/>
+              </w:rPr>
+            </w:pPr>
+            <w:r>
+              <w:rPr>
+                <w:rStyle w:val="Strong"/>
+              </w:rPr>
+              <w:t>Pre- condition</w:t>
+            </w:r>
+          </w:p>
+        </w:tc>
+        <w:tc>
+          <w:tcPr>
+            <w:tcW w:w="7805" w:type="dxa"/>
+          </w:tcPr>
+          <w:p>
+            <w:pPr>
+              <w:rPr>
+                <w:rStyle w:val="Strong"/>
+              </w:rPr>
+            </w:pPr>
+            <w:r>
+              <w:rPr>
+                <w:rStyle w:val="Strong"/>
+              </w:rPr>
+              <w:t xml:space="preserve">Actor must be </w:t>
+            </w:r>
+            <w:r>
+              <w:rPr>
+                <w:rStyle w:val="Strong"/>
+              </w:rPr>
+              <w:t xml:space="preserve">in the web application </w:t>
+            </w:r>
+          </w:p>
+        </w:tc>
+      </w:tr>
+      <w:tr>
+        <w:trPr>
+          <w:trHeight w:val="300"/>
+        </w:trPr>
+        <w:tc>
+          <w:tcPr>
+            <w:tcW w:w="1545" w:type="dxa"/>
+          </w:tcPr>
+          <w:p>
+            <w:pPr>
+              <w:rPr>
+                <w:rStyle w:val="Strong"/>
+              </w:rPr>
+            </w:pPr>
+            <w:r>
+              <w:rPr>
+                <w:rStyle w:val="Strong"/>
+              </w:rPr>
+              <w:t>MSS</w:t>
+            </w:r>
+          </w:p>
+        </w:tc>
+        <w:tc>
+          <w:tcPr>
+            <w:tcW w:w="7805" w:type="dxa"/>
+          </w:tcPr>
+          <w:p>
+            <w:pPr>
+              <w:pStyle w:val="ListParagraph"/>
+              <w:numPr>
+                <w:ilvl w:val="0"/>
+                <w:numId w:val="19"/>
+              </w:numPr>
+              <w:rPr>
+                <w:rFonts w:ascii="Calibri" w:eastAsia="Calibri" w:hAnsi="Calibri" w:cs="Calibri"/>
+                <w:b/>
+                <w:bCs/>
+                <w:sz w:val="22"/>
+                <w:szCs w:val="22"/>
+                <w:lang w:val="en-GB"/>
+              </w:rPr>
+            </w:pPr>
+            <w:r>
+              <w:rPr>
+                <w:rFonts w:ascii="Calibri" w:eastAsia="Calibri" w:hAnsi="Calibri" w:cs="Calibri"/>
+                <w:b/>
+                <w:bCs/>
+                <w:sz w:val="22"/>
+                <w:szCs w:val="22"/>
+                <w:lang w:val="en-GB"/>
+              </w:rPr>
+              <w:t>Actor enters the page for the collection.</w:t>
+            </w:r>
+          </w:p>
+          <w:p>
+            <w:pPr>
+              <w:pStyle w:val="ListParagraph"/>
+              <w:numPr>
+                <w:ilvl w:val="0"/>
+                <w:numId w:val="19"/>
+              </w:numPr>
+              <w:rPr>
+                <w:rFonts w:ascii="Calibri" w:eastAsia="Calibri" w:hAnsi="Calibri" w:cs="Calibri"/>
+                <w:b/>
+                <w:bCs/>
+                <w:sz w:val="22"/>
+                <w:szCs w:val="22"/>
+                <w:lang w:val="en-GB"/>
+              </w:rPr>
+            </w:pPr>
+            <w:r>
+              <w:rPr>
+                <w:rFonts w:ascii="Calibri" w:eastAsia="Calibri" w:hAnsi="Calibri" w:cs="Calibri"/>
+                <w:b/>
+                <w:bCs/>
+                <w:sz w:val="22"/>
+                <w:szCs w:val="22"/>
+                <w:lang w:val="en-GB"/>
+              </w:rPr>
+              <w:t>System shows the possible products.</w:t>
+            </w:r>
+          </w:p>
+          <w:p>
+            <w:pPr>
+              <w:pStyle w:val="ListParagraph"/>
+              <w:numPr>
+                <w:ilvl w:val="0"/>
+                <w:numId w:val="19"/>
+              </w:numPr>
+              <w:rPr>
+                <w:rFonts w:ascii="Calibri" w:eastAsia="Calibri" w:hAnsi="Calibri" w:cs="Calibri"/>
+                <w:b/>
+                <w:bCs/>
+                <w:sz w:val="22"/>
+                <w:szCs w:val="22"/>
+                <w:lang w:val="en-GB"/>
+              </w:rPr>
+            </w:pPr>
+            <w:r>
+              <w:rPr>
+                <w:rFonts w:ascii="Calibri" w:eastAsia="Calibri" w:hAnsi="Calibri" w:cs="Calibri"/>
+                <w:b/>
+                <w:bCs/>
+                <w:sz w:val="22"/>
+                <w:szCs w:val="22"/>
+                <w:lang w:val="en-GB"/>
+              </w:rPr>
+              <w:t>Actor chooses an Item they would like to see the details to</w:t>
+            </w:r>
+          </w:p>
+          <w:p>
+            <w:pPr>
+              <w:pStyle w:val="ListParagraph"/>
+              <w:numPr>
+                <w:ilvl w:val="0"/>
+                <w:numId w:val="19"/>
+              </w:numPr>
+              <w:rPr>
+                <w:rFonts w:ascii="Calibri" w:eastAsia="Calibri" w:hAnsi="Calibri" w:cs="Calibri"/>
+                <w:b/>
+                <w:bCs/>
+                <w:sz w:val="22"/>
+                <w:szCs w:val="22"/>
+                <w:lang w:val="en-GB"/>
+              </w:rPr>
+            </w:pPr>
+            <w:r>
+              <w:rPr>
+                <w:rFonts w:ascii="Calibri" w:eastAsia="Calibri" w:hAnsi="Calibri" w:cs="Calibri"/>
+                <w:b/>
+                <w:bCs/>
+                <w:sz w:val="22"/>
+                <w:szCs w:val="22"/>
+                <w:lang w:val="en-GB"/>
+              </w:rPr>
+              <w:t>System</w:t>
+            </w:r>
+            <w:r>
+              <w:rPr>
+                <w:rFonts w:ascii="Calibri" w:eastAsia="Calibri" w:hAnsi="Calibri" w:cs="Calibri"/>
+                <w:sz w:val="24"/>
+                <w:szCs w:val="24"/>
+                <w:lang w:val="en-GB"/>
+              </w:rPr>
+              <w:t xml:space="preserve"> </w:t>
+            </w:r>
+            <w:r>
+              <w:rPr>
+                <w:rFonts w:ascii="Calibri" w:eastAsia="Calibri" w:hAnsi="Calibri" w:cs="Calibri"/>
+                <w:b/>
+                <w:bCs/>
+                <w:sz w:val="24"/>
+                <w:szCs w:val="24"/>
+                <w:lang w:val="en-GB"/>
+              </w:rPr>
+              <w:t>opens another page to show the details</w:t>
+            </w:r>
+          </w:p>
+        </w:tc>
+      </w:tr>
+      <w:tr>
+        <w:trPr>
+          <w:trHeight w:val="1799"/>
+        </w:trPr>
+        <w:tc>
+          <w:tcPr>
+            <w:tcW w:w="1545" w:type="dxa"/>
+          </w:tcPr>
+          <w:p>
+            <w:pPr>
+              <w:rPr>
+                <w:rStyle w:val="Strong"/>
+              </w:rPr>
+            </w:pPr>
+            <w:r>
+              <w:rPr>
+                <w:rStyle w:val="Strong"/>
+              </w:rPr>
+              <w:t>Extension(s)</w:t>
+            </w:r>
+          </w:p>
+        </w:tc>
+        <w:tc>
+          <w:tcPr>
+            <w:tcW w:w="7805" w:type="dxa"/>
+          </w:tcPr>
+          <w:p>
+            <w:pPr>
+              <w:jc w:val="both"/>
+              <w:rPr>
+                <w:rFonts w:ascii="Calibri" w:eastAsia="Calibri" w:hAnsi="Calibri" w:cs="Calibri"/>
+                <w:sz w:val="24"/>
+                <w:szCs w:val="24"/>
+                <w:lang w:val="en-GB"/>
+              </w:rPr>
+            </w:pPr>
+            <w:r>
+              <w:rPr>
+                <w:rFonts w:ascii="Calibri" w:eastAsia="Calibri" w:hAnsi="Calibri" w:cs="Calibri"/>
+                <w:sz w:val="24"/>
+                <w:szCs w:val="24"/>
+                <w:lang w:val="en-GB"/>
+              </w:rPr>
+              <w:t xml:space="preserve">3a. Actor did not select </w:t>
+            </w:r>
+            <w:r>
+              <w:rPr>
+                <w:rFonts w:ascii="Calibri" w:eastAsia="Calibri" w:hAnsi="Calibri" w:cs="Calibri"/>
+                <w:sz w:val="24"/>
+                <w:szCs w:val="24"/>
+                <w:lang w:val="en-GB"/>
+              </w:rPr>
+              <w:t>an item.</w:t>
+            </w:r>
+          </w:p>
+          <w:p>
+            <w:pPr>
+              <w:pStyle w:val="ListParagraph"/>
+              <w:numPr>
+                <w:ilvl w:val="0"/>
+                <w:numId w:val="13"/>
+              </w:numPr>
+              <w:jc w:val="both"/>
+              <w:rPr>
+                <w:rFonts w:ascii="Calibri" w:eastAsia="Calibri" w:hAnsi="Calibri" w:cs="Calibri"/>
+                <w:sz w:val="24"/>
+                <w:szCs w:val="24"/>
+                <w:lang w:val="en-GB"/>
+              </w:rPr>
+            </w:pPr>
+            <w:r>
+              <w:rPr>
+                <w:rFonts w:ascii="Calibri" w:eastAsia="Calibri" w:hAnsi="Calibri" w:cs="Calibri"/>
+                <w:sz w:val="24"/>
+                <w:szCs w:val="24"/>
+                <w:lang w:val="en-GB"/>
+              </w:rPr>
+              <w:t>Actor is seeing the page as it was.</w:t>
+            </w:r>
+          </w:p>
+          <w:p>
+            <w:pPr>
+              <w:pStyle w:val="ListParagraph"/>
+              <w:numPr>
+                <w:ilvl w:val="0"/>
+                <w:numId w:val="13"/>
+              </w:numPr>
+              <w:jc w:val="both"/>
+              <w:rPr>
+                <w:rFonts w:ascii="Calibri" w:eastAsia="Calibri" w:hAnsi="Calibri" w:cs="Calibri"/>
+                <w:sz w:val="24"/>
+                <w:szCs w:val="24"/>
+                <w:lang w:val="en-GB"/>
+              </w:rPr>
+            </w:pPr>
+            <w:r>
+              <w:rPr>
+                <w:rFonts w:ascii="Calibri" w:eastAsia="Calibri" w:hAnsi="Calibri" w:cs="Calibri"/>
+                <w:sz w:val="24"/>
+                <w:szCs w:val="24"/>
+                <w:lang w:val="en-GB"/>
+              </w:rPr>
+              <w:t xml:space="preserve">Return to MSS </w:t>
+            </w:r>
+            <w:r>
+              <w:rPr>
+                <w:rFonts w:ascii="Calibri" w:eastAsia="Calibri" w:hAnsi="Calibri" w:cs="Calibri"/>
+                <w:sz w:val="24"/>
+                <w:szCs w:val="24"/>
+                <w:lang w:val="en-GB"/>
+              </w:rPr>
+              <w:t>2</w:t>
+            </w:r>
+          </w:p>
+          <w:p>
+            <w:pPr>
+              <w:jc w:val="both"/>
+              <w:rPr>
+                <w:rFonts w:ascii="Calibri" w:eastAsia="Calibri" w:hAnsi="Calibri" w:cs="Calibri"/>
+                <w:sz w:val="24"/>
+                <w:szCs w:val="24"/>
+                <w:lang w:val="en-GB"/>
+              </w:rPr>
+            </w:pPr>
+            <w:r>
+              <w:rPr>
+                <w:rFonts w:ascii="Calibri" w:eastAsia="Calibri" w:hAnsi="Calibri" w:cs="Calibri"/>
+                <w:sz w:val="24"/>
+                <w:szCs w:val="24"/>
+                <w:lang w:val="en-GB"/>
+              </w:rPr>
+              <w:t xml:space="preserve">4a. System does not </w:t>
+            </w:r>
+            <w:r>
+              <w:rPr>
+                <w:rFonts w:ascii="Calibri" w:eastAsia="Calibri" w:hAnsi="Calibri" w:cs="Calibri"/>
+                <w:sz w:val="24"/>
+                <w:szCs w:val="24"/>
+              </w:rPr>
+              <w:t>show the details</w:t>
+            </w:r>
+            <w:r>
+              <w:rPr>
+                <w:rFonts w:ascii="Calibri" w:eastAsia="Calibri" w:hAnsi="Calibri" w:cs="Calibri"/>
+                <w:sz w:val="24"/>
+                <w:szCs w:val="24"/>
+                <w:lang w:val="en-GB"/>
+              </w:rPr>
+              <w:t>.</w:t>
+            </w:r>
+          </w:p>
+          <w:p>
+            <w:pPr>
+              <w:jc w:val="both"/>
+              <w:rPr>
+                <w:rFonts w:ascii="Calibri" w:eastAsia="Calibri" w:hAnsi="Calibri" w:cs="Calibri"/>
+                <w:sz w:val="24"/>
+                <w:szCs w:val="24"/>
+                <w:lang w:val="en-GB"/>
+              </w:rPr>
+            </w:pPr>
+            <w:r>
+              <w:rPr>
+                <w:rFonts w:ascii="Calibri" w:eastAsia="Calibri" w:hAnsi="Calibri" w:cs="Calibri"/>
+                <w:sz w:val="24"/>
+                <w:szCs w:val="24"/>
+                <w:lang w:val="en-GB"/>
+              </w:rPr>
+              <w:t xml:space="preserve">       1a. </w:t>
+            </w:r>
+            <w:r>
+              <w:rPr>
+                <w:rFonts w:ascii="Calibri" w:eastAsia="Calibri" w:hAnsi="Calibri" w:cs="Calibri"/>
+                <w:sz w:val="24"/>
+                <w:szCs w:val="24"/>
+                <w:lang w:val="en-GB"/>
+              </w:rPr>
+              <w:t>Actor should</w:t>
+            </w:r>
+            <w:r>
+              <w:rPr>
+                <w:rFonts w:ascii="Calibri" w:eastAsia="Calibri" w:hAnsi="Calibri" w:cs="Calibri"/>
+                <w:sz w:val="24"/>
+                <w:szCs w:val="24"/>
+                <w:lang w:val="en-GB"/>
+              </w:rPr>
+              <w:t xml:space="preserve"> try write a message on the feedback form</w:t>
+            </w:r>
+            <w:r>
+              <w:rPr>
+                <w:rFonts w:ascii="Calibri" w:eastAsia="Calibri" w:hAnsi="Calibri" w:cs="Calibri"/>
+                <w:sz w:val="24"/>
+                <w:szCs w:val="24"/>
+                <w:lang w:val="en-GB"/>
+              </w:rPr>
+              <w:t>.</w:t>
+            </w:r>
+          </w:p>
+          <w:p>
+            <w:pPr>
+              <w:jc w:val="both"/>
+              <w:rPr>
+                <w:rFonts w:ascii="Calibri" w:eastAsia="Calibri" w:hAnsi="Calibri" w:cs="Calibri"/>
+                <w:sz w:val="24"/>
+                <w:szCs w:val="24"/>
+                <w:lang w:val="en-GB"/>
+              </w:rPr>
+            </w:pPr>
+            <w:r>
+              <w:rPr>
+                <w:rFonts w:ascii="Calibri" w:eastAsia="Calibri" w:hAnsi="Calibri" w:cs="Calibri"/>
+                <w:sz w:val="24"/>
+                <w:szCs w:val="24"/>
+                <w:lang w:val="en-GB"/>
+              </w:rPr>
+              <w:t xml:space="preserve">       2a. </w:t>
+            </w:r>
+            <w:r>
+              <w:rPr>
+                <w:rFonts w:ascii="Calibri" w:eastAsia="Calibri" w:hAnsi="Calibri" w:cs="Calibri"/>
+                <w:sz w:val="24"/>
+                <w:szCs w:val="24"/>
+                <w:lang w:val="en-GB"/>
+              </w:rPr>
+              <w:t xml:space="preserve">Return to MSS </w:t>
+            </w:r>
+            <w:r>
+              <w:rPr>
+                <w:rFonts w:ascii="Calibri" w:eastAsia="Calibri" w:hAnsi="Calibri" w:cs="Calibri"/>
+                <w:sz w:val="24"/>
+                <w:szCs w:val="24"/>
+                <w:lang w:val="en-GB"/>
+              </w:rPr>
+              <w:t>2</w:t>
+            </w:r>
+          </w:p>
+        </w:tc>
+      </w:tr>
+    </w:tbl>
+    <w:p>
+      <w:pPr>
+        <w:rPr>
+          <w:rStyle w:val="normaltextrun"/>
+          <w:rFonts w:ascii="Calibri Light" w:hAnsi="Calibri Light" w:cs="Calibri Light"/>
+          <w:color w:val="2F5496"/>
+          <w:sz w:val="44"/>
+          <w:szCs w:val="44"/>
+          <w:shd w:val="clear" w:color="auto" w:fill="FFFFFF"/>
+        </w:rPr>
+      </w:pPr>
+    </w:p>
+    <w:p>
+      <w:pPr>
+        <w:rPr>
+          <w:rStyle w:val="normaltextrun"/>
+          <w:rFonts w:ascii="Calibri Light" w:hAnsi="Calibri Light" w:cs="Calibri Light"/>
+          <w:color w:val="2F5496"/>
+          <w:sz w:val="44"/>
+          <w:szCs w:val="44"/>
+          <w:shd w:val="clear" w:color="auto" w:fill="FFFFFF"/>
+        </w:rPr>
+      </w:pPr>
+    </w:p>
+    <w:tbl>
+      <w:tblPr>
+        <w:tblStyle w:val="TableGrid"/>
+        <w:tblW w:w="0" w:type="auto"/>
+        <w:tblLook w:val="06A0" w:firstRow="1" w:lastRow="0" w:firstColumn="1" w:lastColumn="0" w:noHBand="1" w:noVBand="1"/>
+      </w:tblPr>
+      <w:tblGrid>
+        <w:gridCol w:w="1545"/>
+        <w:gridCol w:w="7805"/>
+      </w:tblGrid>
+      <w:tr>
+        <w:trPr>
+          <w:trHeight w:val="368"/>
+        </w:trPr>
+        <w:tc>
+          <w:tcPr>
+            <w:tcW w:w="1545" w:type="dxa"/>
+            <w:shd w:val="clear" w:color="auto" w:fill="4472C4" w:themeFill="accent1"/>
+          </w:tcPr>
+          <w:p>
+            <w:pPr>
+              <w:rPr>
+                <w:rStyle w:val="Strong"/>
+              </w:rPr>
+            </w:pPr>
+            <w:r>
+              <w:rPr>
+                <w:rStyle w:val="Strong"/>
+              </w:rPr>
+              <w:lastRenderedPageBreak/>
+              <w:t>UC-</w:t>
+            </w:r>
+            <w:r>
+              <w:rPr>
+                <w:rStyle w:val="Strong"/>
+              </w:rPr>
+              <w:t>10</w:t>
+            </w:r>
+          </w:p>
+        </w:tc>
+        <w:tc>
+          <w:tcPr>
+            <w:tcW w:w="7805" w:type="dxa"/>
+            <w:shd w:val="clear" w:color="auto" w:fill="4472C4" w:themeFill="accent1"/>
+          </w:tcPr>
+          <w:p>
+            <w:pPr>
+              <w:rPr>
+                <w:rStyle w:val="Strong"/>
+              </w:rPr>
+            </w:pPr>
+            <w:r>
+              <w:rPr>
+                <w:b/>
+                <w:bCs/>
+              </w:rPr>
+              <w:t xml:space="preserve">Be able to see details of the </w:t>
+            </w:r>
+            <w:r>
+              <w:rPr>
+                <w:b/>
+                <w:bCs/>
+              </w:rPr>
+              <w:t>Collections</w:t>
+            </w:r>
+            <w:r>
+              <w:rPr>
+                <w:rStyle w:val="Strong"/>
+              </w:rPr>
+              <w:t xml:space="preserve"> (FR-0</w:t>
+            </w:r>
+            <w:r>
+              <w:rPr>
+                <w:rStyle w:val="Strong"/>
+              </w:rPr>
+              <w:t>6</w:t>
+            </w:r>
+            <w:r>
+              <w:rPr>
+                <w:rStyle w:val="Strong"/>
+              </w:rPr>
+              <w:t>)</w:t>
+            </w:r>
+          </w:p>
+        </w:tc>
+      </w:tr>
+      <w:tr>
+        <w:trPr>
+          <w:trHeight w:val="300"/>
+        </w:trPr>
+        <w:tc>
+          <w:tcPr>
+            <w:tcW w:w="1545" w:type="dxa"/>
+            <w:shd w:val="clear" w:color="auto" w:fill="FFFFFF" w:themeFill="background1"/>
+          </w:tcPr>
+          <w:p>
+            <w:pPr>
+              <w:rPr>
+                <w:rStyle w:val="Strong"/>
+              </w:rPr>
+            </w:pPr>
+            <w:r>
+              <w:rPr>
+                <w:rStyle w:val="Strong"/>
+              </w:rPr>
+              <w:t>Actor</w:t>
+            </w:r>
+          </w:p>
+        </w:tc>
+        <w:tc>
+          <w:tcPr>
+            <w:tcW w:w="7805" w:type="dxa"/>
+            <w:shd w:val="clear" w:color="auto" w:fill="FFFFFF" w:themeFill="background1"/>
+          </w:tcPr>
+          <w:p>
+            <w:pPr>
+              <w:rPr>
+                <w:rStyle w:val="Strong"/>
+              </w:rPr>
+            </w:pPr>
+            <w:r>
+              <w:rPr>
+                <w:rStyle w:val="Strong"/>
+              </w:rPr>
+              <w:t>Customer</w:t>
+            </w:r>
+          </w:p>
+        </w:tc>
+      </w:tr>
+      <w:tr>
+        <w:trPr>
+          <w:trHeight w:val="300"/>
+        </w:trPr>
+        <w:tc>
+          <w:tcPr>
+            <w:tcW w:w="1545" w:type="dxa"/>
+          </w:tcPr>
+          <w:p>
+            <w:pPr>
+              <w:rPr>
+                <w:rStyle w:val="Strong"/>
+              </w:rPr>
+            </w:pPr>
+            <w:r>
+              <w:rPr>
+                <w:rStyle w:val="Strong"/>
+              </w:rPr>
+              <w:t>Pre- condition</w:t>
+            </w:r>
+          </w:p>
+        </w:tc>
+        <w:tc>
+          <w:tcPr>
+            <w:tcW w:w="7805" w:type="dxa"/>
+          </w:tcPr>
+          <w:p>
+            <w:pPr>
+              <w:rPr>
+                <w:rStyle w:val="Strong"/>
+              </w:rPr>
+            </w:pPr>
+            <w:r>
+              <w:rPr>
+                <w:rStyle w:val="Strong"/>
+              </w:rPr>
+              <w:t xml:space="preserve">Actor must be </w:t>
+            </w:r>
+            <w:r>
+              <w:rPr>
+                <w:rStyle w:val="Strong"/>
+              </w:rPr>
+              <w:t xml:space="preserve">in the web application </w:t>
+            </w:r>
+          </w:p>
+        </w:tc>
+      </w:tr>
+      <w:tr>
+        <w:trPr>
+          <w:trHeight w:val="300"/>
+        </w:trPr>
+        <w:tc>
+          <w:tcPr>
+            <w:tcW w:w="1545" w:type="dxa"/>
+          </w:tcPr>
+          <w:p>
+            <w:pPr>
+              <w:rPr>
+                <w:rStyle w:val="Strong"/>
+              </w:rPr>
+            </w:pPr>
+            <w:r>
+              <w:rPr>
+                <w:rStyle w:val="Strong"/>
+              </w:rPr>
+              <w:t>MSS</w:t>
+            </w:r>
+          </w:p>
+        </w:tc>
+        <w:tc>
+          <w:tcPr>
+            <w:tcW w:w="7805" w:type="dxa"/>
+          </w:tcPr>
+          <w:p>
+            <w:pPr>
+              <w:pStyle w:val="ListParagraph"/>
+              <w:numPr>
+                <w:ilvl w:val="0"/>
+                <w:numId w:val="19"/>
+              </w:numPr>
+              <w:rPr>
+                <w:rFonts w:ascii="Calibri" w:eastAsia="Calibri" w:hAnsi="Calibri" w:cs="Calibri"/>
+                <w:b/>
+                <w:bCs/>
+                <w:sz w:val="22"/>
+                <w:szCs w:val="22"/>
+                <w:lang w:val="en-GB"/>
+              </w:rPr>
+            </w:pPr>
+            <w:r>
+              <w:rPr>
+                <w:rFonts w:ascii="Calibri" w:eastAsia="Calibri" w:hAnsi="Calibri" w:cs="Calibri"/>
+                <w:b/>
+                <w:bCs/>
+                <w:sz w:val="22"/>
+                <w:szCs w:val="22"/>
+                <w:lang w:val="en-GB"/>
+              </w:rPr>
+              <w:t>Actor enters the page for the collection.</w:t>
+            </w:r>
+          </w:p>
+          <w:p>
+            <w:pPr>
+              <w:pStyle w:val="ListParagraph"/>
+              <w:numPr>
+                <w:ilvl w:val="0"/>
+                <w:numId w:val="19"/>
+              </w:numPr>
+              <w:rPr>
+                <w:rFonts w:ascii="Calibri" w:eastAsia="Calibri" w:hAnsi="Calibri" w:cs="Calibri"/>
+                <w:b/>
+                <w:bCs/>
+                <w:sz w:val="22"/>
+                <w:szCs w:val="22"/>
+                <w:lang w:val="en-GB"/>
+              </w:rPr>
+            </w:pPr>
+            <w:r>
+              <w:rPr>
+                <w:rFonts w:ascii="Calibri" w:eastAsia="Calibri" w:hAnsi="Calibri" w:cs="Calibri"/>
+                <w:b/>
+                <w:bCs/>
+                <w:sz w:val="22"/>
+                <w:szCs w:val="22"/>
+                <w:lang w:val="en-GB"/>
+              </w:rPr>
+              <w:t>System shows the possible products.</w:t>
+            </w:r>
+          </w:p>
+          <w:p>
+            <w:pPr>
+              <w:pStyle w:val="ListParagraph"/>
+              <w:numPr>
+                <w:ilvl w:val="0"/>
+                <w:numId w:val="19"/>
+              </w:numPr>
+              <w:rPr>
+                <w:rFonts w:ascii="Calibri" w:eastAsia="Calibri" w:hAnsi="Calibri" w:cs="Calibri"/>
+                <w:b/>
+                <w:bCs/>
+                <w:sz w:val="22"/>
+                <w:szCs w:val="22"/>
+                <w:lang w:val="en-GB"/>
+              </w:rPr>
+            </w:pPr>
+            <w:r>
+              <w:rPr>
+                <w:rFonts w:ascii="Calibri" w:eastAsia="Calibri" w:hAnsi="Calibri" w:cs="Calibri"/>
+                <w:b/>
+                <w:bCs/>
+                <w:sz w:val="22"/>
+                <w:szCs w:val="22"/>
+                <w:lang w:val="en-GB"/>
+              </w:rPr>
+              <w:t>Actor chooses an Item they would like to see the details to</w:t>
+            </w:r>
+          </w:p>
+          <w:p>
+            <w:pPr>
+              <w:pStyle w:val="ListParagraph"/>
+              <w:numPr>
+                <w:ilvl w:val="0"/>
+                <w:numId w:val="19"/>
+              </w:numPr>
+              <w:rPr>
+                <w:rFonts w:ascii="Calibri" w:eastAsia="Calibri" w:hAnsi="Calibri" w:cs="Calibri"/>
+                <w:b/>
+                <w:bCs/>
+                <w:sz w:val="22"/>
+                <w:szCs w:val="22"/>
+                <w:lang w:val="en-GB"/>
+              </w:rPr>
+            </w:pPr>
+            <w:r>
+              <w:rPr>
+                <w:rFonts w:ascii="Calibri" w:eastAsia="Calibri" w:hAnsi="Calibri" w:cs="Calibri"/>
+                <w:b/>
+                <w:bCs/>
+                <w:sz w:val="22"/>
+                <w:szCs w:val="22"/>
+                <w:lang w:val="en-GB"/>
+              </w:rPr>
+              <w:t>System</w:t>
+            </w:r>
+            <w:r>
+              <w:rPr>
+                <w:rFonts w:ascii="Calibri" w:eastAsia="Calibri" w:hAnsi="Calibri" w:cs="Calibri"/>
+                <w:sz w:val="24"/>
+                <w:szCs w:val="24"/>
+                <w:lang w:val="en-GB"/>
+              </w:rPr>
+              <w:t xml:space="preserve"> </w:t>
+            </w:r>
+            <w:r>
+              <w:rPr>
+                <w:rFonts w:ascii="Calibri" w:eastAsia="Calibri" w:hAnsi="Calibri" w:cs="Calibri"/>
+                <w:b/>
+                <w:bCs/>
+                <w:sz w:val="24"/>
+                <w:szCs w:val="24"/>
+                <w:lang w:val="en-GB"/>
+              </w:rPr>
+              <w:t>opens another page to show the details</w:t>
+            </w:r>
+          </w:p>
+        </w:tc>
+      </w:tr>
+      <w:tr>
+        <w:trPr>
+          <w:trHeight w:val="1799"/>
+        </w:trPr>
+        <w:tc>
+          <w:tcPr>
+            <w:tcW w:w="1545" w:type="dxa"/>
+          </w:tcPr>
+          <w:p>
+            <w:pPr>
+              <w:rPr>
+                <w:rStyle w:val="Strong"/>
+              </w:rPr>
+            </w:pPr>
+            <w:r>
+              <w:rPr>
+                <w:rStyle w:val="Strong"/>
+              </w:rPr>
+              <w:t>Extension(s)</w:t>
+            </w:r>
+          </w:p>
+        </w:tc>
+        <w:tc>
+          <w:tcPr>
+            <w:tcW w:w="7805" w:type="dxa"/>
+          </w:tcPr>
+          <w:p>
+            <w:pPr>
+              <w:jc w:val="both"/>
+              <w:rPr>
+                <w:rFonts w:ascii="Calibri" w:eastAsia="Calibri" w:hAnsi="Calibri" w:cs="Calibri"/>
+                <w:sz w:val="24"/>
+                <w:szCs w:val="24"/>
+                <w:lang w:val="en-GB"/>
+              </w:rPr>
+            </w:pPr>
+            <w:r>
+              <w:rPr>
+                <w:rFonts w:ascii="Calibri" w:eastAsia="Calibri" w:hAnsi="Calibri" w:cs="Calibri"/>
+                <w:sz w:val="24"/>
+                <w:szCs w:val="24"/>
+                <w:lang w:val="en-GB"/>
+              </w:rPr>
+              <w:t>3a. Actor did not select an item.</w:t>
+            </w:r>
+          </w:p>
+          <w:p>
+            <w:pPr>
+              <w:pStyle w:val="ListParagraph"/>
+              <w:numPr>
+                <w:ilvl w:val="0"/>
+                <w:numId w:val="13"/>
+              </w:numPr>
+              <w:jc w:val="both"/>
+              <w:rPr>
+                <w:rFonts w:ascii="Calibri" w:eastAsia="Calibri" w:hAnsi="Calibri" w:cs="Calibri"/>
+                <w:sz w:val="24"/>
+                <w:szCs w:val="24"/>
+                <w:lang w:val="en-GB"/>
+              </w:rPr>
+            </w:pPr>
+            <w:r>
+              <w:rPr>
+                <w:rFonts w:ascii="Calibri" w:eastAsia="Calibri" w:hAnsi="Calibri" w:cs="Calibri"/>
+                <w:sz w:val="24"/>
+                <w:szCs w:val="24"/>
+                <w:lang w:val="en-GB"/>
+              </w:rPr>
+              <w:t>Actor is seeing the page as it was.</w:t>
+            </w:r>
+          </w:p>
+          <w:p>
+            <w:pPr>
+              <w:pStyle w:val="ListParagraph"/>
+              <w:numPr>
+                <w:ilvl w:val="0"/>
+                <w:numId w:val="13"/>
+              </w:numPr>
+              <w:jc w:val="both"/>
+              <w:rPr>
+                <w:rFonts w:ascii="Calibri" w:eastAsia="Calibri" w:hAnsi="Calibri" w:cs="Calibri"/>
+                <w:sz w:val="24"/>
+                <w:szCs w:val="24"/>
+                <w:lang w:val="en-GB"/>
+              </w:rPr>
+            </w:pPr>
+            <w:r>
+              <w:rPr>
+                <w:rFonts w:ascii="Calibri" w:eastAsia="Calibri" w:hAnsi="Calibri" w:cs="Calibri"/>
+                <w:sz w:val="24"/>
+                <w:szCs w:val="24"/>
+                <w:lang w:val="en-GB"/>
+              </w:rPr>
+              <w:t>Return to MSS 2</w:t>
+            </w:r>
+          </w:p>
+          <w:p>
+            <w:pPr>
+              <w:jc w:val="both"/>
+              <w:rPr>
+                <w:rFonts w:ascii="Calibri" w:eastAsia="Calibri" w:hAnsi="Calibri" w:cs="Calibri"/>
+                <w:sz w:val="24"/>
+                <w:szCs w:val="24"/>
+                <w:lang w:val="en-GB"/>
+              </w:rPr>
+            </w:pPr>
+            <w:r>
+              <w:rPr>
+                <w:rFonts w:ascii="Calibri" w:eastAsia="Calibri" w:hAnsi="Calibri" w:cs="Calibri"/>
+                <w:sz w:val="24"/>
+                <w:szCs w:val="24"/>
+                <w:lang w:val="en-GB"/>
+              </w:rPr>
+              <w:t xml:space="preserve">4a. System does not </w:t>
+            </w:r>
+            <w:r>
+              <w:rPr>
+                <w:rFonts w:ascii="Calibri" w:eastAsia="Calibri" w:hAnsi="Calibri" w:cs="Calibri"/>
+                <w:sz w:val="24"/>
+                <w:szCs w:val="24"/>
+              </w:rPr>
+              <w:t>show the details</w:t>
+            </w:r>
+            <w:r>
+              <w:rPr>
+                <w:rFonts w:ascii="Calibri" w:eastAsia="Calibri" w:hAnsi="Calibri" w:cs="Calibri"/>
+                <w:sz w:val="24"/>
+                <w:szCs w:val="24"/>
+                <w:lang w:val="en-GB"/>
+              </w:rPr>
+              <w:t>.</w:t>
+            </w:r>
+          </w:p>
+          <w:p>
+            <w:pPr>
+              <w:jc w:val="both"/>
+              <w:rPr>
+                <w:rFonts w:ascii="Calibri" w:eastAsia="Calibri" w:hAnsi="Calibri" w:cs="Calibri"/>
+                <w:sz w:val="24"/>
+                <w:szCs w:val="24"/>
+                <w:lang w:val="en-GB"/>
+              </w:rPr>
+            </w:pPr>
+            <w:r>
+              <w:rPr>
+                <w:rFonts w:ascii="Calibri" w:eastAsia="Calibri" w:hAnsi="Calibri" w:cs="Calibri"/>
+                <w:sz w:val="24"/>
+                <w:szCs w:val="24"/>
+                <w:lang w:val="en-GB"/>
+              </w:rPr>
+              <w:t xml:space="preserve">       1a. </w:t>
+            </w:r>
+            <w:r>
+              <w:rPr>
+                <w:rFonts w:ascii="Calibri" w:eastAsia="Calibri" w:hAnsi="Calibri" w:cs="Calibri"/>
+                <w:sz w:val="24"/>
+                <w:szCs w:val="24"/>
+                <w:lang w:val="en-GB"/>
+              </w:rPr>
+              <w:t>Actor should</w:t>
+            </w:r>
+            <w:r>
+              <w:rPr>
+                <w:rFonts w:ascii="Calibri" w:eastAsia="Calibri" w:hAnsi="Calibri" w:cs="Calibri"/>
+                <w:sz w:val="24"/>
+                <w:szCs w:val="24"/>
+                <w:lang w:val="en-GB"/>
+              </w:rPr>
+              <w:t xml:space="preserve"> try write a message on the feedback form</w:t>
+            </w:r>
+            <w:r>
+              <w:rPr>
+                <w:rFonts w:ascii="Calibri" w:eastAsia="Calibri" w:hAnsi="Calibri" w:cs="Calibri"/>
+                <w:sz w:val="24"/>
+                <w:szCs w:val="24"/>
+                <w:lang w:val="en-GB"/>
+              </w:rPr>
+              <w:t>.</w:t>
+            </w:r>
+          </w:p>
+          <w:p>
+            <w:pPr>
+              <w:jc w:val="both"/>
+              <w:rPr>
+                <w:rFonts w:ascii="Calibri" w:eastAsia="Calibri" w:hAnsi="Calibri" w:cs="Calibri"/>
+                <w:sz w:val="24"/>
+                <w:szCs w:val="24"/>
+                <w:lang w:val="en-GB"/>
+              </w:rPr>
+            </w:pPr>
+            <w:r>
+              <w:rPr>
+                <w:rFonts w:ascii="Calibri" w:eastAsia="Calibri" w:hAnsi="Calibri" w:cs="Calibri"/>
+                <w:sz w:val="24"/>
+                <w:szCs w:val="24"/>
+                <w:lang w:val="en-GB"/>
+              </w:rPr>
+              <w:t xml:space="preserve">       2a. </w:t>
+            </w:r>
+            <w:r>
+              <w:rPr>
+                <w:rFonts w:ascii="Calibri" w:eastAsia="Calibri" w:hAnsi="Calibri" w:cs="Calibri"/>
+                <w:sz w:val="24"/>
+                <w:szCs w:val="24"/>
+                <w:lang w:val="en-GB"/>
+              </w:rPr>
+              <w:t xml:space="preserve">Return to MSS </w:t>
+            </w:r>
+            <w:r>
+              <w:rPr>
+                <w:rFonts w:ascii="Calibri" w:eastAsia="Calibri" w:hAnsi="Calibri" w:cs="Calibri"/>
+                <w:sz w:val="24"/>
+                <w:szCs w:val="24"/>
+                <w:lang w:val="en-GB"/>
+              </w:rPr>
+              <w:t>2</w:t>
+            </w:r>
+          </w:p>
+        </w:tc>
+      </w:tr>
+    </w:tbl>
     <w:p>
       <w:pPr>
         <w:rPr>
@@ -7078,15 +8253,7 @@
     </w:p>
     <w:p>
       <w:r>
-        <w:t xml:space="preserve">This is the main administration menu and from it the admin will be able to create a simple product, the wines and the collections, while also having the possibility to check previous products and the information about </w:t>
-      </w:r>
-      <w:proofErr w:type="gramStart"/>
-      <w:r>
-        <w:t>them</w:t>
-      </w:r>
-      <w:proofErr w:type="gramEnd"/>
-      <w:r>
-        <w:t xml:space="preserve">  </w:t>
+        <w:t xml:space="preserve">This is the main administration menu and from it the admin will be able to create a simple product, the wines and the collections, while also having the possibility to check previous products and the information about them  </w:t>
       </w:r>
     </w:p>
     <w:p>
@@ -7144,15 +8311,7 @@
     </w:p>
     <w:p>
       <w:r>
-        <w:t xml:space="preserve">When the admin enters this </w:t>
-      </w:r>
-      <w:proofErr w:type="gramStart"/>
-      <w:r>
-        <w:t>tab</w:t>
-      </w:r>
-      <w:proofErr w:type="gramEnd"/>
-      <w:r>
-        <w:t xml:space="preserve"> they are able to edit the data of a see the items, select whichever one they would like and edit it’s data.</w:t>
+        <w:t>When the admin enters this tab they are able to edit the data of a see the items, select whichever one they would like and edit it’s data.</w:t>
       </w:r>
     </w:p>
     <w:p>
@@ -7320,13 +8479,8 @@
     </w:p>
     <w:p>
       <w:r>
-        <w:t xml:space="preserve">Here the customers can see the different wines that are offered and also the filters that can be used to help them go through the lists of </w:t>
+        <w:t>Here the customers can see the different wines that are offered and also the filters that can be used to help them go through the lists of wine</w:t>
       </w:r>
-      <w:proofErr w:type="gramStart"/>
-      <w:r>
-        <w:t>wine</w:t>
-      </w:r>
-      <w:proofErr w:type="gramEnd"/>
     </w:p>
     <w:p>
       <w:pPr>
@@ -7446,15 +8600,7 @@
     </w:p>
     <w:p>
       <w:r>
-        <w:t xml:space="preserve">This is a small blog page, where the admin can </w:t>
-      </w:r>
-      <w:proofErr w:type="gramStart"/>
-      <w:r>
-        <w:t>talks</w:t>
-      </w:r>
-      <w:proofErr w:type="gramEnd"/>
-      <w:r>
-        <w:t xml:space="preserve"> about different topics, surrounding the wines, which might interest the customers more, when it comes to “the wine culture” itself.</w:t>
+        <w:t>This is a small blog page, where the admin can talks about different topics, surrounding the wines, which might interest the customers more, when it comes to “the wine culture” itself.</w:t>
       </w:r>
     </w:p>
     <w:p>
@@ -8320,6 +9466,92 @@
     </w:lvl>
   </w:abstractNum>
   <w:abstractNum w:abstractNumId="6" w15:restartNumberingAfterBreak="0">
+    <w:nsid w:val="2C945545"/>
+    <w:multiLevelType w:val="hybridMultilevel"/>
+    <w:tmpl w:val="088C4002"/>
+    <w:lvl w:ilvl="0" w:tplc="0409000F">
+      <w:start w:val="1"/>
+      <w:numFmt w:val="decimal"/>
+      <w:lvlText w:val="%1."/>
+      <w:lvlJc w:val="left"/>
+      <w:pPr>
+        <w:ind w:left="720" w:hanging="360"/>
+      </w:pPr>
+    </w:lvl>
+    <w:lvl w:ilvl="1" w:tplc="04090019" w:tentative="1">
+      <w:start w:val="1"/>
+      <w:numFmt w:val="lowerLetter"/>
+      <w:lvlText w:val="%2."/>
+      <w:lvlJc w:val="left"/>
+      <w:pPr>
+        <w:ind w:left="1440" w:hanging="360"/>
+      </w:pPr>
+    </w:lvl>
+    <w:lvl w:ilvl="2" w:tplc="0409001B" w:tentative="1">
+      <w:start w:val="1"/>
+      <w:numFmt w:val="lowerRoman"/>
+      <w:lvlText w:val="%3."/>
+      <w:lvlJc w:val="right"/>
+      <w:pPr>
+        <w:ind w:left="2160" w:hanging="180"/>
+      </w:pPr>
+    </w:lvl>
+    <w:lvl w:ilvl="3" w:tplc="0409000F" w:tentative="1">
+      <w:start w:val="1"/>
+      <w:numFmt w:val="decimal"/>
+      <w:lvlText w:val="%4."/>
+      <w:lvlJc w:val="left"/>
+      <w:pPr>
+        <w:ind w:left="2880" w:hanging="360"/>
+      </w:pPr>
+    </w:lvl>
+    <w:lvl w:ilvl="4" w:tplc="04090019" w:tentative="1">
+      <w:start w:val="1"/>
+      <w:numFmt w:val="lowerLetter"/>
+      <w:lvlText w:val="%5."/>
+      <w:lvlJc w:val="left"/>
+      <w:pPr>
+        <w:ind w:left="3600" w:hanging="360"/>
+      </w:pPr>
+    </w:lvl>
+    <w:lvl w:ilvl="5" w:tplc="0409001B" w:tentative="1">
+      <w:start w:val="1"/>
+      <w:numFmt w:val="lowerRoman"/>
+      <w:lvlText w:val="%6."/>
+      <w:lvlJc w:val="right"/>
+      <w:pPr>
+        <w:ind w:left="4320" w:hanging="180"/>
+      </w:pPr>
+    </w:lvl>
+    <w:lvl w:ilvl="6" w:tplc="0409000F" w:tentative="1">
+      <w:start w:val="1"/>
+      <w:numFmt w:val="decimal"/>
+      <w:lvlText w:val="%7."/>
+      <w:lvlJc w:val="left"/>
+      <w:pPr>
+        <w:ind w:left="5040" w:hanging="360"/>
+      </w:pPr>
+    </w:lvl>
+    <w:lvl w:ilvl="7" w:tplc="04090019" w:tentative="1">
+      <w:start w:val="1"/>
+      <w:numFmt w:val="lowerLetter"/>
+      <w:lvlText w:val="%8."/>
+      <w:lvlJc w:val="left"/>
+      <w:pPr>
+        <w:ind w:left="5760" w:hanging="360"/>
+      </w:pPr>
+    </w:lvl>
+    <w:lvl w:ilvl="8" w:tplc="0409001B" w:tentative="1">
+      <w:start w:val="1"/>
+      <w:numFmt w:val="lowerRoman"/>
+      <w:lvlText w:val="%9."/>
+      <w:lvlJc w:val="right"/>
+      <w:pPr>
+        <w:ind w:left="6480" w:hanging="180"/>
+      </w:pPr>
+    </w:lvl>
+  </w:abstractNum>
+  <w:abstractNum w:abstractNumId="7" w15:restartNumberingAfterBreak="0">
     <w:nsid w:val="2CEC2504"/>
     <w:multiLevelType w:val="hybridMultilevel"/>
     <w:tmpl w:val="9FBC6FA2"/>
@@ -8405,7 +9637,7 @@
       </w:pPr>
     </w:lvl>
   </w:abstractNum>
-  <w:abstractNum w:abstractNumId="7" w15:restartNumberingAfterBreak="0">
+  <w:abstractNum w:abstractNumId="8" w15:restartNumberingAfterBreak="0">
     <w:nsid w:val="2CEF11FF"/>
     <w:multiLevelType w:val="hybridMultilevel"/>
     <w:tmpl w:val="50D20784"/>
@@ -8491,7 +9723,7 @@
       </w:pPr>
     </w:lvl>
   </w:abstractNum>
-  <w:abstractNum w:abstractNumId="8" w15:restartNumberingAfterBreak="0">
+  <w:abstractNum w:abstractNumId="9" w15:restartNumberingAfterBreak="0">
     <w:nsid w:val="30987231"/>
     <w:multiLevelType w:val="hybridMultilevel"/>
     <w:tmpl w:val="4490BA46"/>
@@ -8604,7 +9836,7 @@
       </w:rPr>
     </w:lvl>
   </w:abstractNum>
-  <w:abstractNum w:abstractNumId="9" w15:restartNumberingAfterBreak="0">
+  <w:abstractNum w:abstractNumId="10" w15:restartNumberingAfterBreak="0">
     <w:nsid w:val="328E0A6E"/>
     <w:multiLevelType w:val="hybridMultilevel"/>
     <w:tmpl w:val="132CE52E"/>
@@ -8690,7 +9922,7 @@
       </w:pPr>
     </w:lvl>
   </w:abstractNum>
-  <w:abstractNum w:abstractNumId="10" w15:restartNumberingAfterBreak="0">
+  <w:abstractNum w:abstractNumId="11" w15:restartNumberingAfterBreak="0">
     <w:nsid w:val="3B6C4B31"/>
     <w:multiLevelType w:val="hybridMultilevel"/>
     <w:tmpl w:val="B4EAE4C6"/>
@@ -8802,7 +10034,7 @@
       </w:rPr>
     </w:lvl>
   </w:abstractNum>
-  <w:abstractNum w:abstractNumId="11" w15:restartNumberingAfterBreak="0">
+  <w:abstractNum w:abstractNumId="12" w15:restartNumberingAfterBreak="0">
     <w:nsid w:val="40E42BC5"/>
     <w:multiLevelType w:val="hybridMultilevel"/>
     <w:tmpl w:val="C6B0F540"/>
@@ -8888,7 +10120,7 @@
       </w:pPr>
     </w:lvl>
   </w:abstractNum>
-  <w:abstractNum w:abstractNumId="12" w15:restartNumberingAfterBreak="0">
+  <w:abstractNum w:abstractNumId="13" w15:restartNumberingAfterBreak="0">
     <w:nsid w:val="40F42063"/>
     <w:multiLevelType w:val="hybridMultilevel"/>
     <w:tmpl w:val="488A4188"/>
@@ -8974,7 +10206,7 @@
       </w:pPr>
     </w:lvl>
   </w:abstractNum>
-  <w:abstractNum w:abstractNumId="13" w15:restartNumberingAfterBreak="0">
+  <w:abstractNum w:abstractNumId="14" w15:restartNumberingAfterBreak="0">
     <w:nsid w:val="45DA1614"/>
     <w:multiLevelType w:val="hybridMultilevel"/>
     <w:tmpl w:val="FFFFFFFF"/>
@@ -9060,7 +10292,7 @@
       </w:pPr>
     </w:lvl>
   </w:abstractNum>
-  <w:abstractNum w:abstractNumId="14" w15:restartNumberingAfterBreak="0">
+  <w:abstractNum w:abstractNumId="15" w15:restartNumberingAfterBreak="0">
     <w:nsid w:val="51CE191E"/>
     <w:multiLevelType w:val="hybridMultilevel"/>
     <w:tmpl w:val="FD7634F2"/>
@@ -9149,7 +10381,7 @@
       </w:pPr>
     </w:lvl>
   </w:abstractNum>
-  <w:abstractNum w:abstractNumId="15" w15:restartNumberingAfterBreak="0">
+  <w:abstractNum w:abstractNumId="16" w15:restartNumberingAfterBreak="0">
     <w:nsid w:val="5A1A6072"/>
     <w:multiLevelType w:val="hybridMultilevel"/>
     <w:tmpl w:val="CD0A7A76"/>
@@ -9235,7 +10467,7 @@
       </w:pPr>
     </w:lvl>
   </w:abstractNum>
-  <w:abstractNum w:abstractNumId="16" w15:restartNumberingAfterBreak="0">
+  <w:abstractNum w:abstractNumId="17" w15:restartNumberingAfterBreak="0">
     <w:nsid w:val="60486D0F"/>
     <w:multiLevelType w:val="hybridMultilevel"/>
     <w:tmpl w:val="4A80781A"/>
@@ -9321,7 +10553,7 @@
       </w:pPr>
     </w:lvl>
   </w:abstractNum>
-  <w:abstractNum w:abstractNumId="17" w15:restartNumberingAfterBreak="0">
+  <w:abstractNum w:abstractNumId="18" w15:restartNumberingAfterBreak="0">
     <w:nsid w:val="79DC5155"/>
     <w:multiLevelType w:val="hybridMultilevel"/>
     <w:tmpl w:val="2CB44306"/>
@@ -9411,22 +10643,22 @@
     </w:lvl>
   </w:abstractNum>
   <w:num w:numId="1" w16cid:durableId="482233052">
-    <w:abstractNumId w:val="8"/>
+    <w:abstractNumId w:val="9"/>
   </w:num>
   <w:num w:numId="2" w16cid:durableId="904797230">
-    <w:abstractNumId w:val="9"/>
+    <w:abstractNumId w:val="10"/>
   </w:num>
   <w:num w:numId="3" w16cid:durableId="1306352532">
-    <w:abstractNumId w:val="13"/>
+    <w:abstractNumId w:val="14"/>
   </w:num>
   <w:num w:numId="4" w16cid:durableId="1937514024">
-    <w:abstractNumId w:val="15"/>
+    <w:abstractNumId w:val="16"/>
   </w:num>
   <w:num w:numId="5" w16cid:durableId="715590730">
-    <w:abstractNumId w:val="10"/>
+    <w:abstractNumId w:val="11"/>
   </w:num>
   <w:num w:numId="6" w16cid:durableId="2092046031">
-    <w:abstractNumId w:val="6"/>
+    <w:abstractNumId w:val="7"/>
   </w:num>
   <w:num w:numId="7" w16cid:durableId="64378415">
     <w:abstractNumId w:val="1"/>
@@ -9435,13 +10667,13 @@
     <w:abstractNumId w:val="2"/>
   </w:num>
   <w:num w:numId="9" w16cid:durableId="1560826554">
-    <w:abstractNumId w:val="16"/>
+    <w:abstractNumId w:val="17"/>
   </w:num>
   <w:num w:numId="10" w16cid:durableId="307784706">
-    <w:abstractNumId w:val="14"/>
+    <w:abstractNumId w:val="15"/>
   </w:num>
   <w:num w:numId="11" w16cid:durableId="1202522162">
-    <w:abstractNumId w:val="17"/>
+    <w:abstractNumId w:val="18"/>
   </w:num>
   <w:num w:numId="12" w16cid:durableId="997197884">
     <w:abstractNumId w:val="4"/>
@@ -9453,16 +10685,19 @@
     <w:abstractNumId w:val="0"/>
   </w:num>
   <w:num w:numId="15" w16cid:durableId="1087072944">
-    <w:abstractNumId w:val="11"/>
+    <w:abstractNumId w:val="12"/>
   </w:num>
   <w:num w:numId="16" w16cid:durableId="2107846687">
-    <w:abstractNumId w:val="12"/>
+    <w:abstractNumId w:val="13"/>
   </w:num>
   <w:num w:numId="17" w16cid:durableId="1221943680">
-    <w:abstractNumId w:val="7"/>
+    <w:abstractNumId w:val="8"/>
   </w:num>
   <w:num w:numId="18" w16cid:durableId="1296761509">
     <w:abstractNumId w:val="3"/>
+  </w:num>
+  <w:num w:numId="19" w16cid:durableId="683436787">
+    <w:abstractNumId w:val="6"/>
   </w:num>
   <w:numIdMacAtCleanup w:val="18"/>
 </w:numbering>
@@ -9866,7 +11101,7 @@
   <w:style w:type="paragraph" w:default="1" w:styleId="Normal">
     <w:name w:val="Normal"/>
     <w:qFormat/>
-    <w:rsid w:val="00A82C71"/>
+    <w:rsid w:val="00F37B7D"/>
   </w:style>
   <w:style w:type="paragraph" w:styleId="Heading1">
     <w:name w:val="heading 1"/>
@@ -10733,6 +11968,8 @@
     <w:rsidRoot w:val="00550A77"/>
     <w:rsid w:val="00087BD1"/>
     <w:rsid w:val="000A7FB7"/>
+    <w:rsid w:val="002F72F0"/>
+    <w:rsid w:val="00376357"/>
     <w:rsid w:val="003805C7"/>
     <w:rsid w:val="00550A77"/>
     <w:rsid w:val="00583F4D"/>

</xml_diff>